<commit_message>
uploading from past few days
</commit_message>
<xml_diff>
--- a/table with measurement vars data.docx
+++ b/table with measurement vars data.docx
@@ -2,15 +2,6 @@
 <file path=word/document.xml><?xml version="1.0" encoding="utf-8"?>
 <w:document xmlns:wpc="http://schemas.microsoft.com/office/word/2010/wordprocessingCanvas" xmlns:cx="http://schemas.microsoft.com/office/drawing/2014/chartex" xmlns:cx1="http://schemas.microsoft.com/office/drawing/2015/9/8/chartex" xmlns:cx2="http://schemas.microsoft.com/office/drawing/2015/10/21/chartex" xmlns:cx3="http://schemas.microsoft.com/office/drawing/2016/5/9/chartex" xmlns:cx4="http://schemas.microsoft.com/office/drawing/2016/5/10/chartex" xmlns:cx5="http://schemas.microsoft.com/office/drawing/2016/5/11/chartex" xmlns:cx6="http://schemas.microsoft.com/office/drawing/2016/5/12/chartex" xmlns:cx7="http://schemas.microsoft.com/office/drawing/2016/5/13/chartex" xmlns:cx8="http://schemas.microsoft.com/office/drawing/2016/5/14/chartex" xmlns:mc="http://schemas.openxmlformats.org/markup-compatibility/2006" xmlns:aink="http://schemas.microsoft.com/office/drawing/2016/ink" xmlns:am3d="http://schemas.microsoft.com/office/drawing/2017/model3d" xmlns:o="urn:schemas-microsoft-com:office:office" xmlns:oel="http://schemas.microsoft.com/office/2019/extlst" xmlns:r="http://schemas.openxmlformats.org/officeDocument/2006/relationships" xmlns:m="http://schemas.openxmlformats.org/officeDocument/2006/math" xmlns:v="urn:schemas-microsoft-com:vml" xmlns:wp14="http://schemas.microsoft.com/office/word/2010/wordprocessingDrawing" xmlns:wp="http://schemas.openxmlformats.org/drawingml/2006/wordprocessingDrawing" xmlns:w10="urn:schemas-microsoft-com:office:word" xmlns:w="http://schemas.openxmlformats.org/wordprocessingml/2006/main" xmlns:w14="http://schemas.microsoft.com/office/word/2010/wordml" xmlns:w15="http://schemas.microsoft.com/office/word/2012/wordml" xmlns:w16cex="http://schemas.microsoft.com/office/word/2018/wordml/cex" xmlns:w16cid="http://schemas.microsoft.com/office/word/2016/wordml/cid" xmlns:w16="http://schemas.microsoft.com/office/word/2018/wordml" xmlns:w16sdtdh="http://schemas.microsoft.com/office/word/2020/wordml/sdtdatahash" xmlns:w16se="http://schemas.microsoft.com/office/word/2015/wordml/symex" xmlns:wpg="http://schemas.microsoft.com/office/word/2010/wordprocessingGroup" xmlns:wpi="http://schemas.microsoft.com/office/word/2010/wordprocessingInk" xmlns:wne="http://schemas.microsoft.com/office/word/2006/wordml" xmlns:wps="http://schemas.microsoft.com/office/word/2010/wordprocessingShape" mc:Ignorable="w14 w15 w16se w16cid w16 w16cex w16sdtdh wp14">
   <w:body>
-    <w:p>
-      <w:pPr>
-        <w:pStyle w:val="TableCaption"/>
-        <w:rPr>
-          <w:sz w:val="52"/>
-          <w:szCs w:val="52"/>
-        </w:rPr>
-      </w:pPr>
-    </w:p>
     <w:tbl>
       <w:tblPr>
         <w:tblStyle w:val="Table"/>
@@ -73,9 +64,6 @@
         <w:tc>
           <w:tcPr>
             <w:tcW w:w="540" w:type="dxa"/>
-            <w:tcBorders>
-              <w:bottom w:val="none" w:sz="0" w:space="0" w:color="auto"/>
-            </w:tcBorders>
             <w:shd w:val="clear" w:color="auto" w:fill="FFFFFF"/>
             <w:tcMar>
               <w:top w:w="0" w:type="dxa"/>
@@ -105,7 +93,6 @@
                 <w:sz w:val="16"/>
                 <w:szCs w:val="16"/>
               </w:rPr>
-              <w:lastRenderedPageBreak/>
               <w:t>measure_name</w:t>
             </w:r>
             <w:proofErr w:type="spellEnd"/>
@@ -114,9 +101,6 @@
         <w:tc>
           <w:tcPr>
             <w:tcW w:w="502" w:type="dxa"/>
-            <w:tcBorders>
-              <w:bottom w:val="none" w:sz="0" w:space="0" w:color="auto"/>
-            </w:tcBorders>
             <w:shd w:val="clear" w:color="auto" w:fill="FFFFFF"/>
             <w:tcMar>
               <w:top w:w="0" w:type="dxa"/>
@@ -155,9 +139,6 @@
         <w:tc>
           <w:tcPr>
             <w:tcW w:w="507" w:type="dxa"/>
-            <w:tcBorders>
-              <w:bottom w:val="none" w:sz="0" w:space="0" w:color="auto"/>
-            </w:tcBorders>
             <w:shd w:val="clear" w:color="auto" w:fill="FFFFFF"/>
             <w:tcMar>
               <w:top w:w="0" w:type="dxa"/>
@@ -196,9 +177,6 @@
         <w:tc>
           <w:tcPr>
             <w:tcW w:w="512" w:type="dxa"/>
-            <w:tcBorders>
-              <w:bottom w:val="none" w:sz="0" w:space="0" w:color="auto"/>
-            </w:tcBorders>
             <w:shd w:val="clear" w:color="auto" w:fill="FFFFFF"/>
             <w:tcMar>
               <w:top w:w="0" w:type="dxa"/>
@@ -237,9 +215,6 @@
         <w:tc>
           <w:tcPr>
             <w:tcW w:w="511" w:type="dxa"/>
-            <w:tcBorders>
-              <w:bottom w:val="none" w:sz="0" w:space="0" w:color="auto"/>
-            </w:tcBorders>
             <w:shd w:val="clear" w:color="auto" w:fill="FFFFFF"/>
             <w:tcMar>
               <w:top w:w="0" w:type="dxa"/>
@@ -278,9 +253,6 @@
         <w:tc>
           <w:tcPr>
             <w:tcW w:w="524" w:type="dxa"/>
-            <w:tcBorders>
-              <w:bottom w:val="none" w:sz="0" w:space="0" w:color="auto"/>
-            </w:tcBorders>
             <w:shd w:val="clear" w:color="auto" w:fill="FFFFFF"/>
             <w:tcMar>
               <w:top w:w="0" w:type="dxa"/>
@@ -319,9 +291,6 @@
         <w:tc>
           <w:tcPr>
             <w:tcW w:w="532" w:type="dxa"/>
-            <w:tcBorders>
-              <w:bottom w:val="none" w:sz="0" w:space="0" w:color="auto"/>
-            </w:tcBorders>
             <w:shd w:val="clear" w:color="auto" w:fill="FFFFFF"/>
             <w:tcMar>
               <w:top w:w="0" w:type="dxa"/>
@@ -360,9 +329,6 @@
         <w:tc>
           <w:tcPr>
             <w:tcW w:w="514" w:type="dxa"/>
-            <w:tcBorders>
-              <w:bottom w:val="none" w:sz="0" w:space="0" w:color="auto"/>
-            </w:tcBorders>
             <w:shd w:val="clear" w:color="auto" w:fill="FFFFFF"/>
             <w:tcMar>
               <w:top w:w="0" w:type="dxa"/>
@@ -401,9 +367,6 @@
         <w:tc>
           <w:tcPr>
             <w:tcW w:w="517" w:type="dxa"/>
-            <w:tcBorders>
-              <w:bottom w:val="none" w:sz="0" w:space="0" w:color="auto"/>
-            </w:tcBorders>
             <w:shd w:val="clear" w:color="auto" w:fill="FFFFFF"/>
             <w:tcMar>
               <w:top w:w="0" w:type="dxa"/>
@@ -442,9 +405,6 @@
         <w:tc>
           <w:tcPr>
             <w:tcW w:w="518" w:type="dxa"/>
-            <w:tcBorders>
-              <w:bottom w:val="none" w:sz="0" w:space="0" w:color="auto"/>
-            </w:tcBorders>
             <w:shd w:val="clear" w:color="auto" w:fill="FFFFFF"/>
             <w:tcMar>
               <w:top w:w="0" w:type="dxa"/>
@@ -483,9 +443,6 @@
         <w:tc>
           <w:tcPr>
             <w:tcW w:w="515" w:type="dxa"/>
-            <w:tcBorders>
-              <w:bottom w:val="none" w:sz="0" w:space="0" w:color="auto"/>
-            </w:tcBorders>
             <w:shd w:val="clear" w:color="auto" w:fill="FFFFFF"/>
             <w:tcMar>
               <w:top w:w="0" w:type="dxa"/>
@@ -524,9 +481,6 @@
         <w:tc>
           <w:tcPr>
             <w:tcW w:w="514" w:type="dxa"/>
-            <w:tcBorders>
-              <w:bottom w:val="none" w:sz="0" w:space="0" w:color="auto"/>
-            </w:tcBorders>
             <w:shd w:val="clear" w:color="auto" w:fill="FFFFFF"/>
             <w:tcMar>
               <w:top w:w="0" w:type="dxa"/>
@@ -565,9 +519,6 @@
         <w:tc>
           <w:tcPr>
             <w:tcW w:w="511" w:type="dxa"/>
-            <w:tcBorders>
-              <w:bottom w:val="none" w:sz="0" w:space="0" w:color="auto"/>
-            </w:tcBorders>
             <w:shd w:val="clear" w:color="auto" w:fill="FFFFFF"/>
             <w:tcMar>
               <w:top w:w="0" w:type="dxa"/>
@@ -606,9 +557,6 @@
         <w:tc>
           <w:tcPr>
             <w:tcW w:w="510" w:type="dxa"/>
-            <w:tcBorders>
-              <w:bottom w:val="none" w:sz="0" w:space="0" w:color="auto"/>
-            </w:tcBorders>
             <w:shd w:val="clear" w:color="auto" w:fill="FFFFFF"/>
             <w:tcMar>
               <w:top w:w="0" w:type="dxa"/>
@@ -647,9 +595,6 @@
         <w:tc>
           <w:tcPr>
             <w:tcW w:w="528" w:type="dxa"/>
-            <w:tcBorders>
-              <w:bottom w:val="none" w:sz="0" w:space="0" w:color="auto"/>
-            </w:tcBorders>
             <w:shd w:val="clear" w:color="auto" w:fill="FFFFFF"/>
             <w:tcMar>
               <w:top w:w="0" w:type="dxa"/>
@@ -688,9 +633,6 @@
         <w:tc>
           <w:tcPr>
             <w:tcW w:w="516" w:type="dxa"/>
-            <w:tcBorders>
-              <w:bottom w:val="none" w:sz="0" w:space="0" w:color="auto"/>
-            </w:tcBorders>
             <w:shd w:val="clear" w:color="auto" w:fill="FFFFFF"/>
             <w:tcMar>
               <w:top w:w="0" w:type="dxa"/>
@@ -729,9 +671,6 @@
         <w:tc>
           <w:tcPr>
             <w:tcW w:w="532" w:type="dxa"/>
-            <w:tcBorders>
-              <w:bottom w:val="none" w:sz="0" w:space="0" w:color="auto"/>
-            </w:tcBorders>
             <w:shd w:val="clear" w:color="auto" w:fill="FFFFFF"/>
             <w:tcMar>
               <w:top w:w="0" w:type="dxa"/>
@@ -770,9 +709,6 @@
         <w:tc>
           <w:tcPr>
             <w:tcW w:w="541" w:type="dxa"/>
-            <w:tcBorders>
-              <w:bottom w:val="none" w:sz="0" w:space="0" w:color="auto"/>
-            </w:tcBorders>
             <w:shd w:val="clear" w:color="auto" w:fill="FFFFFF"/>
             <w:tcMar>
               <w:top w:w="0" w:type="dxa"/>
@@ -811,9 +747,6 @@
         <w:tc>
           <w:tcPr>
             <w:tcW w:w="540" w:type="dxa"/>
-            <w:tcBorders>
-              <w:bottom w:val="none" w:sz="0" w:space="0" w:color="auto"/>
-            </w:tcBorders>
             <w:shd w:val="clear" w:color="auto" w:fill="FFFFFF"/>
             <w:tcMar>
               <w:top w:w="0" w:type="dxa"/>
@@ -852,9 +785,6 @@
         <w:tc>
           <w:tcPr>
             <w:tcW w:w="531" w:type="dxa"/>
-            <w:tcBorders>
-              <w:bottom w:val="none" w:sz="0" w:space="0" w:color="auto"/>
-            </w:tcBorders>
             <w:shd w:val="clear" w:color="auto" w:fill="FFFFFF"/>
             <w:tcMar>
               <w:top w:w="0" w:type="dxa"/>
@@ -893,9 +823,6 @@
         <w:tc>
           <w:tcPr>
             <w:tcW w:w="526" w:type="dxa"/>
-            <w:tcBorders>
-              <w:bottom w:val="none" w:sz="0" w:space="0" w:color="auto"/>
-            </w:tcBorders>
             <w:shd w:val="clear" w:color="auto" w:fill="FFFFFF"/>
             <w:tcMar>
               <w:top w:w="0" w:type="dxa"/>
@@ -934,9 +861,6 @@
         <w:tc>
           <w:tcPr>
             <w:tcW w:w="518" w:type="dxa"/>
-            <w:tcBorders>
-              <w:bottom w:val="none" w:sz="0" w:space="0" w:color="auto"/>
-            </w:tcBorders>
             <w:shd w:val="clear" w:color="auto" w:fill="FFFFFF"/>
             <w:tcMar>
               <w:top w:w="0" w:type="dxa"/>
@@ -975,9 +899,6 @@
         <w:tc>
           <w:tcPr>
             <w:tcW w:w="521" w:type="dxa"/>
-            <w:tcBorders>
-              <w:bottom w:val="none" w:sz="0" w:space="0" w:color="auto"/>
-            </w:tcBorders>
             <w:shd w:val="clear" w:color="auto" w:fill="FFFFFF"/>
             <w:tcMar>
               <w:top w:w="0" w:type="dxa"/>
@@ -1016,9 +937,6 @@
         <w:tc>
           <w:tcPr>
             <w:tcW w:w="521" w:type="dxa"/>
-            <w:tcBorders>
-              <w:bottom w:val="none" w:sz="0" w:space="0" w:color="auto"/>
-            </w:tcBorders>
             <w:shd w:val="clear" w:color="auto" w:fill="FFFFFF"/>
             <w:tcMar>
               <w:top w:w="0" w:type="dxa"/>
@@ -1057,9 +975,6 @@
         <w:tc>
           <w:tcPr>
             <w:tcW w:w="544" w:type="dxa"/>
-            <w:tcBorders>
-              <w:bottom w:val="none" w:sz="0" w:space="0" w:color="auto"/>
-            </w:tcBorders>
             <w:shd w:val="clear" w:color="auto" w:fill="FFFFFF"/>
             <w:tcMar>
               <w:top w:w="0" w:type="dxa"/>
@@ -1098,9 +1013,6 @@
         <w:tc>
           <w:tcPr>
             <w:tcW w:w="535" w:type="dxa"/>
-            <w:tcBorders>
-              <w:bottom w:val="none" w:sz="0" w:space="0" w:color="auto"/>
-            </w:tcBorders>
             <w:shd w:val="clear" w:color="auto" w:fill="FFFFFF"/>
             <w:tcMar>
               <w:top w:w="0" w:type="dxa"/>
@@ -1139,9 +1051,6 @@
         <w:tc>
           <w:tcPr>
             <w:tcW w:w="517" w:type="dxa"/>
-            <w:tcBorders>
-              <w:bottom w:val="none" w:sz="0" w:space="0" w:color="auto"/>
-            </w:tcBorders>
             <w:shd w:val="clear" w:color="auto" w:fill="FFFFFF"/>
             <w:tcMar>
               <w:top w:w="0" w:type="dxa"/>
@@ -1180,9 +1089,6 @@
         <w:tc>
           <w:tcPr>
             <w:tcW w:w="516" w:type="dxa"/>
-            <w:tcBorders>
-              <w:bottom w:val="none" w:sz="0" w:space="0" w:color="auto"/>
-            </w:tcBorders>
             <w:shd w:val="clear" w:color="auto" w:fill="FFFFFF"/>
             <w:tcMar>
               <w:top w:w="0" w:type="dxa"/>
@@ -1221,9 +1127,6 @@
         <w:tc>
           <w:tcPr>
             <w:tcW w:w="561" w:type="dxa"/>
-            <w:tcBorders>
-              <w:bottom w:val="none" w:sz="0" w:space="0" w:color="auto"/>
-            </w:tcBorders>
             <w:shd w:val="clear" w:color="auto" w:fill="FFFFFF"/>
             <w:tcMar>
               <w:top w:w="0" w:type="dxa"/>
@@ -1262,9 +1165,6 @@
         <w:tc>
           <w:tcPr>
             <w:tcW w:w="558" w:type="dxa"/>
-            <w:tcBorders>
-              <w:bottom w:val="none" w:sz="0" w:space="0" w:color="auto"/>
-            </w:tcBorders>
             <w:shd w:val="clear" w:color="auto" w:fill="FFFFFF"/>
             <w:tcMar>
               <w:top w:w="0" w:type="dxa"/>
@@ -1303,9 +1203,6 @@
         <w:tc>
           <w:tcPr>
             <w:tcW w:w="557" w:type="dxa"/>
-            <w:tcBorders>
-              <w:bottom w:val="none" w:sz="0" w:space="0" w:color="auto"/>
-            </w:tcBorders>
             <w:shd w:val="clear" w:color="auto" w:fill="FFFFFF"/>
             <w:tcMar>
               <w:top w:w="0" w:type="dxa"/>
@@ -1344,9 +1241,6 @@
         <w:tc>
           <w:tcPr>
             <w:tcW w:w="558" w:type="dxa"/>
-            <w:tcBorders>
-              <w:bottom w:val="none" w:sz="0" w:space="0" w:color="auto"/>
-            </w:tcBorders>
             <w:shd w:val="clear" w:color="auto" w:fill="FFFFFF"/>
             <w:tcMar>
               <w:top w:w="0" w:type="dxa"/>
@@ -1385,9 +1279,6 @@
         <w:tc>
           <w:tcPr>
             <w:tcW w:w="558" w:type="dxa"/>
-            <w:tcBorders>
-              <w:bottom w:val="none" w:sz="0" w:space="0" w:color="auto"/>
-            </w:tcBorders>
             <w:shd w:val="clear" w:color="auto" w:fill="FFFFFF"/>
             <w:tcMar>
               <w:top w:w="0" w:type="dxa"/>
@@ -1426,9 +1317,6 @@
         <w:tc>
           <w:tcPr>
             <w:tcW w:w="485" w:type="dxa"/>
-            <w:tcBorders>
-              <w:bottom w:val="none" w:sz="0" w:space="0" w:color="auto"/>
-            </w:tcBorders>
             <w:shd w:val="clear" w:color="auto" w:fill="FFFFFF"/>
             <w:tcMar>
               <w:top w:w="0" w:type="dxa"/>
@@ -27639,14 +27527,16 @@
               <w:rPr>
                 <w:sz w:val="52"/>
                 <w:szCs w:val="52"/>
-              </w:rPr>
-            </w:pPr>
-            <w:r>
-              <w:rPr>
-                <w:rFonts w:ascii="Times New Roman"/>
-                <w:color w:val="000000"/>
-                <w:sz w:val="16"/>
-                <w:szCs w:val="16"/>
+                <w:highlight w:val="yellow"/>
+              </w:rPr>
+            </w:pPr>
+            <w:r>
+              <w:rPr>
+                <w:rFonts w:ascii="Times New Roman"/>
+                <w:color w:val="000000"/>
+                <w:sz w:val="16"/>
+                <w:szCs w:val="16"/>
+                <w:highlight w:val="yellow"/>
               </w:rPr>
               <w:t>0.4141</w:t>
             </w:r>
@@ -27674,14 +27564,16 @@
               <w:rPr>
                 <w:sz w:val="52"/>
                 <w:szCs w:val="52"/>
-              </w:rPr>
-            </w:pPr>
-            <w:r>
-              <w:rPr>
-                <w:rFonts w:ascii="Times New Roman"/>
-                <w:color w:val="000000"/>
-                <w:sz w:val="16"/>
-                <w:szCs w:val="16"/>
+                <w:highlight w:val="yellow"/>
+              </w:rPr>
+            </w:pPr>
+            <w:r>
+              <w:rPr>
+                <w:rFonts w:ascii="Times New Roman"/>
+                <w:color w:val="000000"/>
+                <w:sz w:val="16"/>
+                <w:szCs w:val="16"/>
+                <w:highlight w:val="yellow"/>
               </w:rPr>
               <w:t>0.4506</w:t>
             </w:r>
@@ -27709,14 +27601,16 @@
               <w:rPr>
                 <w:sz w:val="52"/>
                 <w:szCs w:val="52"/>
-              </w:rPr>
-            </w:pPr>
-            <w:r>
-              <w:rPr>
-                <w:rFonts w:ascii="Times New Roman"/>
-                <w:color w:val="000000"/>
-                <w:sz w:val="16"/>
-                <w:szCs w:val="16"/>
+                <w:highlight w:val="yellow"/>
+              </w:rPr>
+            </w:pPr>
+            <w:r>
+              <w:rPr>
+                <w:rFonts w:ascii="Times New Roman"/>
+                <w:color w:val="000000"/>
+                <w:sz w:val="16"/>
+                <w:szCs w:val="16"/>
+                <w:highlight w:val="yellow"/>
               </w:rPr>
               <w:t>0.4534</w:t>
             </w:r>
@@ -27744,14 +27638,16 @@
               <w:rPr>
                 <w:sz w:val="52"/>
                 <w:szCs w:val="52"/>
-              </w:rPr>
-            </w:pPr>
-            <w:r>
-              <w:rPr>
-                <w:rFonts w:ascii="Times New Roman"/>
-                <w:color w:val="000000"/>
-                <w:sz w:val="16"/>
-                <w:szCs w:val="16"/>
+                <w:highlight w:val="yellow"/>
+              </w:rPr>
+            </w:pPr>
+            <w:r>
+              <w:rPr>
+                <w:rFonts w:ascii="Times New Roman"/>
+                <w:color w:val="000000"/>
+                <w:sz w:val="16"/>
+                <w:szCs w:val="16"/>
+                <w:highlight w:val="yellow"/>
               </w:rPr>
               <w:t>0.5121</w:t>
             </w:r>
@@ -27779,14 +27675,16 @@
               <w:rPr>
                 <w:sz w:val="52"/>
                 <w:szCs w:val="52"/>
-              </w:rPr>
-            </w:pPr>
-            <w:r>
-              <w:rPr>
-                <w:rFonts w:ascii="Times New Roman"/>
-                <w:color w:val="000000"/>
-                <w:sz w:val="16"/>
-                <w:szCs w:val="16"/>
+                <w:highlight w:val="yellow"/>
+              </w:rPr>
+            </w:pPr>
+            <w:r>
+              <w:rPr>
+                <w:rFonts w:ascii="Times New Roman"/>
+                <w:color w:val="000000"/>
+                <w:sz w:val="16"/>
+                <w:szCs w:val="16"/>
+                <w:highlight w:val="yellow"/>
               </w:rPr>
               <w:t>0.3829</w:t>
             </w:r>
@@ -27814,14 +27712,16 @@
               <w:rPr>
                 <w:sz w:val="52"/>
                 <w:szCs w:val="52"/>
-              </w:rPr>
-            </w:pPr>
-            <w:r>
-              <w:rPr>
-                <w:rFonts w:ascii="Times New Roman"/>
-                <w:color w:val="000000"/>
-                <w:sz w:val="16"/>
-                <w:szCs w:val="16"/>
+                <w:highlight w:val="yellow"/>
+              </w:rPr>
+            </w:pPr>
+            <w:r>
+              <w:rPr>
+                <w:rFonts w:ascii="Times New Roman"/>
+                <w:color w:val="000000"/>
+                <w:sz w:val="16"/>
+                <w:szCs w:val="16"/>
+                <w:highlight w:val="yellow"/>
               </w:rPr>
               <w:t>0.4293</w:t>
             </w:r>
@@ -27849,14 +27749,16 @@
               <w:rPr>
                 <w:sz w:val="52"/>
                 <w:szCs w:val="52"/>
-              </w:rPr>
-            </w:pPr>
-            <w:r>
-              <w:rPr>
-                <w:rFonts w:ascii="Times New Roman"/>
-                <w:color w:val="000000"/>
-                <w:sz w:val="16"/>
-                <w:szCs w:val="16"/>
+                <w:highlight w:val="yellow"/>
+              </w:rPr>
+            </w:pPr>
+            <w:r>
+              <w:rPr>
+                <w:rFonts w:ascii="Times New Roman"/>
+                <w:color w:val="000000"/>
+                <w:sz w:val="16"/>
+                <w:szCs w:val="16"/>
+                <w:highlight w:val="yellow"/>
               </w:rPr>
               <w:t>0.1661</w:t>
             </w:r>
@@ -27884,14 +27786,16 @@
               <w:rPr>
                 <w:sz w:val="52"/>
                 <w:szCs w:val="52"/>
-              </w:rPr>
-            </w:pPr>
-            <w:r>
-              <w:rPr>
-                <w:rFonts w:ascii="Times New Roman"/>
-                <w:color w:val="000000"/>
-                <w:sz w:val="16"/>
-                <w:szCs w:val="16"/>
+                <w:highlight w:val="yellow"/>
+              </w:rPr>
+            </w:pPr>
+            <w:r>
+              <w:rPr>
+                <w:rFonts w:ascii="Times New Roman"/>
+                <w:color w:val="000000"/>
+                <w:sz w:val="16"/>
+                <w:szCs w:val="16"/>
+                <w:highlight w:val="yellow"/>
               </w:rPr>
               <w:t>0.4206</w:t>
             </w:r>
@@ -27919,14 +27823,16 @@
               <w:rPr>
                 <w:sz w:val="52"/>
                 <w:szCs w:val="52"/>
-              </w:rPr>
-            </w:pPr>
-            <w:r>
-              <w:rPr>
-                <w:rFonts w:ascii="Times New Roman"/>
-                <w:color w:val="000000"/>
-                <w:sz w:val="16"/>
-                <w:szCs w:val="16"/>
+                <w:highlight w:val="yellow"/>
+              </w:rPr>
+            </w:pPr>
+            <w:r>
+              <w:rPr>
+                <w:rFonts w:ascii="Times New Roman"/>
+                <w:color w:val="000000"/>
+                <w:sz w:val="16"/>
+                <w:szCs w:val="16"/>
+                <w:highlight w:val="yellow"/>
               </w:rPr>
               <w:t>0.3722</w:t>
             </w:r>
@@ -27954,14 +27860,16 @@
               <w:rPr>
                 <w:sz w:val="52"/>
                 <w:szCs w:val="52"/>
-              </w:rPr>
-            </w:pPr>
-            <w:r>
-              <w:rPr>
-                <w:rFonts w:ascii="Times New Roman"/>
-                <w:color w:val="000000"/>
-                <w:sz w:val="16"/>
-                <w:szCs w:val="16"/>
+                <w:highlight w:val="yellow"/>
+              </w:rPr>
+            </w:pPr>
+            <w:r>
+              <w:rPr>
+                <w:rFonts w:ascii="Times New Roman"/>
+                <w:color w:val="000000"/>
+                <w:sz w:val="16"/>
+                <w:szCs w:val="16"/>
+                <w:highlight w:val="yellow"/>
               </w:rPr>
               <w:t>0.1358</w:t>
             </w:r>
@@ -27989,14 +27897,16 @@
               <w:rPr>
                 <w:sz w:val="52"/>
                 <w:szCs w:val="52"/>
-              </w:rPr>
-            </w:pPr>
-            <w:r>
-              <w:rPr>
-                <w:rFonts w:ascii="Times New Roman"/>
-                <w:color w:val="000000"/>
-                <w:sz w:val="16"/>
-                <w:szCs w:val="16"/>
+                <w:highlight w:val="yellow"/>
+              </w:rPr>
+            </w:pPr>
+            <w:r>
+              <w:rPr>
+                <w:rFonts w:ascii="Times New Roman"/>
+                <w:color w:val="000000"/>
+                <w:sz w:val="16"/>
+                <w:szCs w:val="16"/>
+                <w:highlight w:val="yellow"/>
               </w:rPr>
               <w:t>0.1063</w:t>
             </w:r>
@@ -28024,14 +27934,16 @@
               <w:rPr>
                 <w:sz w:val="52"/>
                 <w:szCs w:val="52"/>
-              </w:rPr>
-            </w:pPr>
-            <w:r>
-              <w:rPr>
-                <w:rFonts w:ascii="Times New Roman"/>
-                <w:color w:val="000000"/>
-                <w:sz w:val="16"/>
-                <w:szCs w:val="16"/>
+                <w:highlight w:val="yellow"/>
+              </w:rPr>
+            </w:pPr>
+            <w:r>
+              <w:rPr>
+                <w:rFonts w:ascii="Times New Roman"/>
+                <w:color w:val="000000"/>
+                <w:sz w:val="16"/>
+                <w:szCs w:val="16"/>
+                <w:highlight w:val="yellow"/>
               </w:rPr>
               <w:t>0.2391</w:t>
             </w:r>
@@ -28059,14 +27971,16 @@
               <w:rPr>
                 <w:sz w:val="52"/>
                 <w:szCs w:val="52"/>
-              </w:rPr>
-            </w:pPr>
-            <w:r>
-              <w:rPr>
-                <w:rFonts w:ascii="Times New Roman"/>
-                <w:color w:val="000000"/>
-                <w:sz w:val="16"/>
-                <w:szCs w:val="16"/>
+                <w:highlight w:val="yellow"/>
+              </w:rPr>
+            </w:pPr>
+            <w:r>
+              <w:rPr>
+                <w:rFonts w:ascii="Times New Roman"/>
+                <w:color w:val="000000"/>
+                <w:sz w:val="16"/>
+                <w:szCs w:val="16"/>
+                <w:highlight w:val="yellow"/>
               </w:rPr>
               <w:t>0.2345</w:t>
             </w:r>
@@ -28094,14 +28008,16 @@
               <w:rPr>
                 <w:sz w:val="52"/>
                 <w:szCs w:val="52"/>
-              </w:rPr>
-            </w:pPr>
-            <w:r>
-              <w:rPr>
-                <w:rFonts w:ascii="Times New Roman"/>
-                <w:color w:val="000000"/>
-                <w:sz w:val="16"/>
-                <w:szCs w:val="16"/>
+                <w:highlight w:val="yellow"/>
+              </w:rPr>
+            </w:pPr>
+            <w:r>
+              <w:rPr>
+                <w:rFonts w:ascii="Times New Roman"/>
+                <w:color w:val="000000"/>
+                <w:sz w:val="16"/>
+                <w:szCs w:val="16"/>
+                <w:highlight w:val="yellow"/>
               </w:rPr>
               <w:t>0.0681</w:t>
             </w:r>
@@ -28129,14 +28045,16 @@
               <w:rPr>
                 <w:sz w:val="52"/>
                 <w:szCs w:val="52"/>
-              </w:rPr>
-            </w:pPr>
-            <w:r>
-              <w:rPr>
-                <w:rFonts w:ascii="Times New Roman"/>
-                <w:color w:val="000000"/>
-                <w:sz w:val="16"/>
-                <w:szCs w:val="16"/>
+                <w:highlight w:val="yellow"/>
+              </w:rPr>
+            </w:pPr>
+            <w:r>
+              <w:rPr>
+                <w:rFonts w:ascii="Times New Roman"/>
+                <w:color w:val="000000"/>
+                <w:sz w:val="16"/>
+                <w:szCs w:val="16"/>
+                <w:highlight w:val="yellow"/>
               </w:rPr>
               <w:t>0.4028</w:t>
             </w:r>
@@ -28164,14 +28082,16 @@
               <w:rPr>
                 <w:sz w:val="52"/>
                 <w:szCs w:val="52"/>
-              </w:rPr>
-            </w:pPr>
-            <w:r>
-              <w:rPr>
-                <w:rFonts w:ascii="Times New Roman"/>
-                <w:color w:val="000000"/>
-                <w:sz w:val="16"/>
-                <w:szCs w:val="16"/>
+                <w:highlight w:val="yellow"/>
+              </w:rPr>
+            </w:pPr>
+            <w:r>
+              <w:rPr>
+                <w:rFonts w:ascii="Times New Roman"/>
+                <w:color w:val="000000"/>
+                <w:sz w:val="16"/>
+                <w:szCs w:val="16"/>
+                <w:highlight w:val="yellow"/>
               </w:rPr>
               <w:t>0.3028</w:t>
             </w:r>
@@ -28199,14 +28119,16 @@
               <w:rPr>
                 <w:sz w:val="52"/>
                 <w:szCs w:val="52"/>
-              </w:rPr>
-            </w:pPr>
-            <w:r>
-              <w:rPr>
-                <w:rFonts w:ascii="Times New Roman"/>
-                <w:color w:val="000000"/>
-                <w:sz w:val="16"/>
-                <w:szCs w:val="16"/>
+                <w:highlight w:val="yellow"/>
+              </w:rPr>
+            </w:pPr>
+            <w:r>
+              <w:rPr>
+                <w:rFonts w:ascii="Times New Roman"/>
+                <w:color w:val="000000"/>
+                <w:sz w:val="16"/>
+                <w:szCs w:val="16"/>
+                <w:highlight w:val="yellow"/>
               </w:rPr>
               <w:t>0.2550</w:t>
             </w:r>
@@ -28234,14 +28156,16 @@
               <w:rPr>
                 <w:sz w:val="52"/>
                 <w:szCs w:val="52"/>
-              </w:rPr>
-            </w:pPr>
-            <w:r>
-              <w:rPr>
-                <w:rFonts w:ascii="Times New Roman"/>
-                <w:color w:val="000000"/>
-                <w:sz w:val="16"/>
-                <w:szCs w:val="16"/>
+                <w:highlight w:val="yellow"/>
+              </w:rPr>
+            </w:pPr>
+            <w:r>
+              <w:rPr>
+                <w:rFonts w:ascii="Times New Roman"/>
+                <w:color w:val="000000"/>
+                <w:sz w:val="16"/>
+                <w:szCs w:val="16"/>
+                <w:highlight w:val="yellow"/>
               </w:rPr>
               <w:t>0.2815</w:t>
             </w:r>
@@ -28269,14 +28193,16 @@
               <w:rPr>
                 <w:sz w:val="52"/>
                 <w:szCs w:val="52"/>
-              </w:rPr>
-            </w:pPr>
-            <w:r>
-              <w:rPr>
-                <w:rFonts w:ascii="Times New Roman"/>
-                <w:color w:val="000000"/>
-                <w:sz w:val="16"/>
-                <w:szCs w:val="16"/>
+                <w:highlight w:val="yellow"/>
+              </w:rPr>
+            </w:pPr>
+            <w:r>
+              <w:rPr>
+                <w:rFonts w:ascii="Times New Roman"/>
+                <w:color w:val="000000"/>
+                <w:sz w:val="16"/>
+                <w:szCs w:val="16"/>
+                <w:highlight w:val="yellow"/>
               </w:rPr>
               <w:t>0.2919</w:t>
             </w:r>
@@ -28304,14 +28230,16 @@
               <w:rPr>
                 <w:sz w:val="52"/>
                 <w:szCs w:val="52"/>
-              </w:rPr>
-            </w:pPr>
-            <w:r>
-              <w:rPr>
-                <w:rFonts w:ascii="Times New Roman"/>
-                <w:color w:val="000000"/>
-                <w:sz w:val="16"/>
-                <w:szCs w:val="16"/>
+                <w:highlight w:val="yellow"/>
+              </w:rPr>
+            </w:pPr>
+            <w:r>
+              <w:rPr>
+                <w:rFonts w:ascii="Times New Roman"/>
+                <w:color w:val="000000"/>
+                <w:sz w:val="16"/>
+                <w:szCs w:val="16"/>
+                <w:highlight w:val="yellow"/>
               </w:rPr>
               <w:t>0.2811</w:t>
             </w:r>
@@ -28339,14 +28267,16 @@
               <w:rPr>
                 <w:sz w:val="52"/>
                 <w:szCs w:val="52"/>
-              </w:rPr>
-            </w:pPr>
-            <w:r>
-              <w:rPr>
-                <w:rFonts w:ascii="Times New Roman"/>
-                <w:color w:val="000000"/>
-                <w:sz w:val="16"/>
-                <w:szCs w:val="16"/>
+                <w:highlight w:val="yellow"/>
+              </w:rPr>
+            </w:pPr>
+            <w:r>
+              <w:rPr>
+                <w:rFonts w:ascii="Times New Roman"/>
+                <w:color w:val="000000"/>
+                <w:sz w:val="16"/>
+                <w:szCs w:val="16"/>
+                <w:highlight w:val="yellow"/>
               </w:rPr>
               <w:t>0.2134</w:t>
             </w:r>
@@ -28374,14 +28304,16 @@
               <w:rPr>
                 <w:sz w:val="52"/>
                 <w:szCs w:val="52"/>
-              </w:rPr>
-            </w:pPr>
-            <w:r>
-              <w:rPr>
-                <w:rFonts w:ascii="Times New Roman"/>
-                <w:color w:val="000000"/>
-                <w:sz w:val="16"/>
-                <w:szCs w:val="16"/>
+                <w:highlight w:val="yellow"/>
+              </w:rPr>
+            </w:pPr>
+            <w:r>
+              <w:rPr>
+                <w:rFonts w:ascii="Times New Roman"/>
+                <w:color w:val="000000"/>
+                <w:sz w:val="16"/>
+                <w:szCs w:val="16"/>
+                <w:highlight w:val="yellow"/>
               </w:rPr>
               <w:t>0.2952</w:t>
             </w:r>
@@ -28408,6 +28340,7 @@
               <w:rPr>
                 <w:sz w:val="52"/>
                 <w:szCs w:val="52"/>
+                <w:highlight w:val="yellow"/>
               </w:rPr>
             </w:pPr>
           </w:p>
@@ -28434,14 +28367,16 @@
               <w:rPr>
                 <w:sz w:val="52"/>
                 <w:szCs w:val="52"/>
-              </w:rPr>
-            </w:pPr>
-            <w:r>
-              <w:rPr>
-                <w:rFonts w:ascii="Times New Roman"/>
-                <w:color w:val="000000"/>
-                <w:sz w:val="16"/>
-                <w:szCs w:val="16"/>
+                <w:highlight w:val="yellow"/>
+              </w:rPr>
+            </w:pPr>
+            <w:r>
+              <w:rPr>
+                <w:rFonts w:ascii="Times New Roman"/>
+                <w:color w:val="000000"/>
+                <w:sz w:val="16"/>
+                <w:szCs w:val="16"/>
+                <w:highlight w:val="yellow"/>
               </w:rPr>
               <w:t>0.6548</w:t>
             </w:r>
@@ -28469,14 +28404,16 @@
               <w:rPr>
                 <w:sz w:val="52"/>
                 <w:szCs w:val="52"/>
-              </w:rPr>
-            </w:pPr>
-            <w:r>
-              <w:rPr>
-                <w:rFonts w:ascii="Times New Roman"/>
-                <w:color w:val="000000"/>
-                <w:sz w:val="16"/>
-                <w:szCs w:val="16"/>
+                <w:highlight w:val="yellow"/>
+              </w:rPr>
+            </w:pPr>
+            <w:r>
+              <w:rPr>
+                <w:rFonts w:ascii="Times New Roman"/>
+                <w:color w:val="000000"/>
+                <w:sz w:val="16"/>
+                <w:szCs w:val="16"/>
+                <w:highlight w:val="yellow"/>
               </w:rPr>
               <w:t>0.8902</w:t>
             </w:r>
@@ -28504,14 +28441,16 @@
               <w:rPr>
                 <w:sz w:val="52"/>
                 <w:szCs w:val="52"/>
-              </w:rPr>
-            </w:pPr>
-            <w:r>
-              <w:rPr>
-                <w:rFonts w:ascii="Times New Roman"/>
-                <w:color w:val="000000"/>
-                <w:sz w:val="16"/>
-                <w:szCs w:val="16"/>
+                <w:highlight w:val="yellow"/>
+              </w:rPr>
+            </w:pPr>
+            <w:r>
+              <w:rPr>
+                <w:rFonts w:ascii="Times New Roman"/>
+                <w:color w:val="000000"/>
+                <w:sz w:val="16"/>
+                <w:szCs w:val="16"/>
+                <w:highlight w:val="yellow"/>
               </w:rPr>
               <w:t>0.9540</w:t>
             </w:r>
@@ -28539,14 +28478,16 @@
               <w:rPr>
                 <w:sz w:val="52"/>
                 <w:szCs w:val="52"/>
-              </w:rPr>
-            </w:pPr>
-            <w:r>
-              <w:rPr>
-                <w:rFonts w:ascii="Times New Roman"/>
-                <w:color w:val="000000"/>
-                <w:sz w:val="16"/>
-                <w:szCs w:val="16"/>
+                <w:highlight w:val="yellow"/>
+              </w:rPr>
+            </w:pPr>
+            <w:r>
+              <w:rPr>
+                <w:rFonts w:ascii="Times New Roman"/>
+                <w:color w:val="000000"/>
+                <w:sz w:val="16"/>
+                <w:szCs w:val="16"/>
+                <w:highlight w:val="yellow"/>
               </w:rPr>
               <w:t>0.7114</w:t>
             </w:r>
@@ -28574,14 +28515,16 @@
               <w:rPr>
                 <w:sz w:val="52"/>
                 <w:szCs w:val="52"/>
-              </w:rPr>
-            </w:pPr>
-            <w:r>
-              <w:rPr>
-                <w:rFonts w:ascii="Times New Roman"/>
-                <w:color w:val="000000"/>
-                <w:sz w:val="16"/>
-                <w:szCs w:val="16"/>
+                <w:highlight w:val="yellow"/>
+              </w:rPr>
+            </w:pPr>
+            <w:r>
+              <w:rPr>
+                <w:rFonts w:ascii="Times New Roman"/>
+                <w:color w:val="000000"/>
+                <w:sz w:val="16"/>
+                <w:szCs w:val="16"/>
+                <w:highlight w:val="yellow"/>
               </w:rPr>
               <w:t>0.0154</w:t>
             </w:r>
@@ -28609,14 +28552,16 @@
               <w:rPr>
                 <w:sz w:val="52"/>
                 <w:szCs w:val="52"/>
-              </w:rPr>
-            </w:pPr>
-            <w:r>
-              <w:rPr>
-                <w:rFonts w:ascii="Times New Roman"/>
-                <w:color w:val="000000"/>
-                <w:sz w:val="16"/>
-                <w:szCs w:val="16"/>
+                <w:highlight w:val="yellow"/>
+              </w:rPr>
+            </w:pPr>
+            <w:r>
+              <w:rPr>
+                <w:rFonts w:ascii="Times New Roman"/>
+                <w:color w:val="000000"/>
+                <w:sz w:val="16"/>
+                <w:szCs w:val="16"/>
+                <w:highlight w:val="yellow"/>
               </w:rPr>
               <w:t>0.993</w:t>
             </w:r>
@@ -28644,14 +28589,16 @@
               <w:rPr>
                 <w:sz w:val="52"/>
                 <w:szCs w:val="52"/>
-              </w:rPr>
-            </w:pPr>
-            <w:r>
-              <w:rPr>
-                <w:rFonts w:ascii="Times New Roman"/>
-                <w:color w:val="000000"/>
-                <w:sz w:val="16"/>
-                <w:szCs w:val="16"/>
+                <w:highlight w:val="yellow"/>
+              </w:rPr>
+            </w:pPr>
+            <w:r>
+              <w:rPr>
+                <w:rFonts w:ascii="Times New Roman"/>
+                <w:color w:val="000000"/>
+                <w:sz w:val="16"/>
+                <w:szCs w:val="16"/>
+                <w:highlight w:val="yellow"/>
               </w:rPr>
               <w:t>0.990</w:t>
             </w:r>
@@ -28679,14 +28626,16 @@
               <w:rPr>
                 <w:sz w:val="52"/>
                 <w:szCs w:val="52"/>
-              </w:rPr>
-            </w:pPr>
-            <w:r>
-              <w:rPr>
-                <w:rFonts w:ascii="Times New Roman"/>
-                <w:color w:val="000000"/>
-                <w:sz w:val="16"/>
-                <w:szCs w:val="16"/>
+                <w:highlight w:val="yellow"/>
+              </w:rPr>
+            </w:pPr>
+            <w:r>
+              <w:rPr>
+                <w:rFonts w:ascii="Times New Roman"/>
+                <w:color w:val="000000"/>
+                <w:sz w:val="16"/>
+                <w:szCs w:val="16"/>
+                <w:highlight w:val="yellow"/>
               </w:rPr>
               <w:t>0.993</w:t>
             </w:r>
@@ -28714,14 +28663,16 @@
               <w:rPr>
                 <w:sz w:val="52"/>
                 <w:szCs w:val="52"/>
-              </w:rPr>
-            </w:pPr>
-            <w:r>
-              <w:rPr>
-                <w:rFonts w:ascii="Times New Roman"/>
-                <w:color w:val="000000"/>
-                <w:sz w:val="16"/>
-                <w:szCs w:val="16"/>
+                <w:highlight w:val="yellow"/>
+              </w:rPr>
+            </w:pPr>
+            <w:r>
+              <w:rPr>
+                <w:rFonts w:ascii="Times New Roman"/>
+                <w:color w:val="000000"/>
+                <w:sz w:val="16"/>
+                <w:szCs w:val="16"/>
+                <w:highlight w:val="yellow"/>
               </w:rPr>
               <w:t>0.732</w:t>
             </w:r>
@@ -28749,14 +28700,16 @@
               <w:rPr>
                 <w:sz w:val="52"/>
                 <w:szCs w:val="52"/>
-              </w:rPr>
-            </w:pPr>
-            <w:r>
-              <w:rPr>
-                <w:rFonts w:ascii="Times New Roman"/>
-                <w:color w:val="000000"/>
-                <w:sz w:val="16"/>
-                <w:szCs w:val="16"/>
+                <w:highlight w:val="yellow"/>
+              </w:rPr>
+            </w:pPr>
+            <w:r>
+              <w:rPr>
+                <w:rFonts w:ascii="Times New Roman"/>
+                <w:color w:val="000000"/>
+                <w:sz w:val="16"/>
+                <w:szCs w:val="16"/>
+                <w:highlight w:val="yellow"/>
               </w:rPr>
               <w:t>0.866</w:t>
             </w:r>

</xml_diff>